<commit_message>
DB Connection From Java Application
DB Connection From Java Application
</commit_message>
<xml_diff>
--- a/docs/SQL.docx
+++ b/docs/SQL.docx
@@ -735,7 +735,7 @@
           <w:noProof/>
         </w:rPr>
         <w:drawing>
-          <wp:inline distT="0" distB="0" distL="0" distR="0" wp14:anchorId="4759956A" wp14:editId="4D4429E6">
+          <wp:inline distT="0" distB="0" distL="0" distR="0" wp14:anchorId="4759956A" wp14:editId="562D323E">
             <wp:extent cx="2465846" cy="1754982"/>
             <wp:effectExtent l="0" t="0" r="0" b="0"/>
             <wp:docPr id="91812301" name="Picture 1"/>
@@ -4906,7 +4906,37 @@
           <w:b/>
           <w:bCs/>
         </w:rPr>
-        <w:t xml:space="preserve">SELECT &lt;function(column)&gt; FROM EMPLOYEE </w:t>
+        <w:t xml:space="preserve">SELECT &lt;function(column)&gt; FROM </w:t>
+      </w:r>
+      <w:r>
+        <w:rPr>
+          <w:b/>
+          <w:bCs/>
+        </w:rPr>
+        <w:t>&lt;</w:t>
+      </w:r>
+      <w:proofErr w:type="spellStart"/>
+      <w:r>
+        <w:rPr>
+          <w:b/>
+          <w:bCs/>
+        </w:rPr>
+        <w:t>table_name</w:t>
+      </w:r>
+      <w:proofErr w:type="spellEnd"/>
+      <w:r>
+        <w:rPr>
+          <w:b/>
+          <w:bCs/>
+        </w:rPr>
+        <w:t>&gt;</w:t>
+      </w:r>
+      <w:r>
+        <w:rPr>
+          <w:b/>
+          <w:bCs/>
+        </w:rPr>
+        <w:t xml:space="preserve"> </w:t>
       </w:r>
       <w:r>
         <w:rPr>
@@ -5085,7 +5115,37 @@
           <w:b/>
           <w:bCs/>
         </w:rPr>
-        <w:t xml:space="preserve">SELECT &lt;function(column)&gt; FROM EMPLOYEE </w:t>
+        <w:t xml:space="preserve">SELECT &lt;function(column)&gt; FROM </w:t>
+      </w:r>
+      <w:r>
+        <w:rPr>
+          <w:b/>
+          <w:bCs/>
+        </w:rPr>
+        <w:t>&lt;</w:t>
+      </w:r>
+      <w:proofErr w:type="spellStart"/>
+      <w:r>
+        <w:rPr>
+          <w:b/>
+          <w:bCs/>
+        </w:rPr>
+        <w:t>table_name</w:t>
+      </w:r>
+      <w:proofErr w:type="spellEnd"/>
+      <w:r>
+        <w:rPr>
+          <w:b/>
+          <w:bCs/>
+        </w:rPr>
+        <w:t>&gt;</w:t>
+      </w:r>
+      <w:r>
+        <w:rPr>
+          <w:b/>
+          <w:bCs/>
+        </w:rPr>
+        <w:t xml:space="preserve"> </w:t>
       </w:r>
       <w:r>
         <w:rPr>
@@ -5592,6 +5652,22 @@
         <w:ind w:left="720"/>
       </w:pPr>
       <w:r>
+        <w:t xml:space="preserve">City – Default ‘Pune’ </w:t>
+      </w:r>
+      <w:r>
+        <w:rPr>
+          <w:b/>
+          <w:bCs/>
+        </w:rPr>
+        <w:t xml:space="preserve">  </w:t>
+      </w:r>
+    </w:p>
+    <w:p>
+      <w:pPr>
+        <w:pStyle w:val="NoSpacing"/>
+        <w:ind w:left="720"/>
+      </w:pPr>
+      <w:r>
         <w:t>Age</w:t>
       </w:r>
       <w:r>
@@ -5623,17 +5699,13 @@
       </w:pPr>
       <w:r>
         <w:tab/>
-        <w:t>City – Default ‘Pune’</w:t>
-      </w:r>
-      <w:r>
+      </w:r>
+      <w:r>
+        <w:rPr>
+          <w:b/>
+          <w:bCs/>
+        </w:rPr>
         <w:t xml:space="preserve"> </w:t>
-      </w:r>
-      <w:r>
-        <w:rPr>
-          <w:b/>
-          <w:bCs/>
-        </w:rPr>
-        <w:t xml:space="preserve">  </w:t>
       </w:r>
     </w:p>
     <w:p>
@@ -6591,7 +6663,7 @@
           <w:noProof/>
         </w:rPr>
         <w:drawing>
-          <wp:inline distT="0" distB="0" distL="0" distR="0" wp14:anchorId="5B632562" wp14:editId="308DDC2B">
+          <wp:inline distT="0" distB="0" distL="0" distR="0" wp14:anchorId="5B632562" wp14:editId="36FE55C5">
             <wp:extent cx="5060315" cy="2848610"/>
             <wp:effectExtent l="0" t="0" r="6985" b="8890"/>
             <wp:docPr id="20" name="Picture 20"/>

</xml_diff>